<commit_message>
Ajout de la deuxième ligne
</commit_message>
<xml_diff>
--- a/Repository_01/Test_file_V01.docx
+++ b/Repository_01/Test_file_V01.docx
@@ -4,13 +4,15 @@
   <w:body>
     <w:p>
       <w:r>
-        <w:t>La première ligne aj</w:t>
+        <w:t>La première ligne ajoutée</w:t>
+      </w:r>
+    </w:p>
+    <w:p>
+      <w:r>
+        <w:t>La deuxième ligne ajoutée</w:t>
       </w:r>
       <w:bookmarkStart w:id="0" w:name="_GoBack"/>
       <w:bookmarkEnd w:id="0"/>
-      <w:r>
-        <w:t xml:space="preserve">outée </w:t>
-      </w:r>
     </w:p>
     <w:sectPr>
       <w:pgSz w:w="11906" w:h="16838"/>

</xml_diff>

<commit_message>
Ajout de la troisième ligne
</commit_message>
<xml_diff>
--- a/Repository_01/Test_file_V01.docx
+++ b/Repository_01/Test_file_V01.docx
@@ -10,6 +10,11 @@
     <w:p>
       <w:r>
         <w:t>La deuxième ligne ajoutée</w:t>
+      </w:r>
+    </w:p>
+    <w:p>
+      <w:r>
+        <w:t>La troisième ligne ajoutée</w:t>
       </w:r>
       <w:bookmarkStart w:id="0" w:name="_GoBack"/>
       <w:bookmarkEnd w:id="0"/>

</xml_diff>

<commit_message>
Modification_02 Modification fichier word.
</commit_message>
<xml_diff>
--- a/Repository_01/Test_file_V01.docx
+++ b/Repository_01/Test_file_V01.docx
@@ -16,8 +16,11 @@
       <w:r>
         <w:t>La troisième ligne ajoutée</w:t>
       </w:r>
-      <w:bookmarkStart w:id="0" w:name="_GoBack"/>
-      <w:bookmarkEnd w:id="0"/>
+    </w:p>
+    <w:p>
+      <w:r>
+        <w:t>La quatrième ligne ajoutée à l’aide de Eclipse.</w:t>
+      </w:r>
     </w:p>
     <w:sectPr>
       <w:pgSz w:w="11906" w:h="16838"/>

</xml_diff>